<commit_message>
Update Requisitos do sistema e especificações do sistema Tbit Manager.docx
</commit_message>
<xml_diff>
--- a/Documentação/Requisitos do sistema e especificações do sistema Tbit Manager.docx
+++ b/Documentação/Requisitos do sistema e especificações do sistema Tbit Manager.docx
@@ -362,6 +362,15 @@
     </w:p>
     <w:sdt>
       <w:sdtPr>
+        <w:rPr>
+          <w:rFonts w:asciiTheme="minorHAnsi" w:eastAsiaTheme="minorHAnsi" w:hAnsiTheme="minorHAnsi" w:cstheme="minorBidi"/>
+          <w:color w:val="auto"/>
+          <w:kern w:val="2"/>
+          <w:sz w:val="24"/>
+          <w:szCs w:val="24"/>
+          <w:lang w:eastAsia="en-US"/>
+          <w14:ligatures w14:val="standardContextual"/>
+        </w:rPr>
         <w:id w:val="-1305231596"/>
         <w:docPartObj>
           <w:docPartGallery w:val="Table of Contents"/>
@@ -370,15 +379,8 @@
       </w:sdtPr>
       <w:sdtEndPr>
         <w:rPr>
-          <w:rFonts w:asciiTheme="minorHAnsi" w:eastAsiaTheme="minorHAnsi" w:hAnsiTheme="minorHAnsi" w:cstheme="minorBidi"/>
           <w:b/>
           <w:bCs/>
-          <w:color w:val="auto"/>
-          <w:kern w:val="2"/>
-          <w:sz w:val="24"/>
-          <w:szCs w:val="24"/>
-          <w:lang w:eastAsia="en-US"/>
-          <w14:ligatures w14:val="standardContextual"/>
         </w:rPr>
       </w:sdtEndPr>
       <w:sdtContent>
@@ -3458,15 +3460,7 @@
                 <w:sz w:val="20"/>
                 <w:szCs w:val="20"/>
               </w:rPr>
-              <w:t>RF00</w:t>
-            </w:r>
-            <w:r>
-              <w:rPr>
-                <w:rFonts w:ascii="Arial" w:hAnsi="Arial" w:cs="Arial"/>
-                <w:sz w:val="20"/>
-                <w:szCs w:val="20"/>
-              </w:rPr>
-              <w:t>2</w:t>
+              <w:t>RF002</w:t>
             </w:r>
           </w:p>
         </w:tc>
@@ -3580,15 +3574,7 @@
                 <w:sz w:val="20"/>
                 <w:szCs w:val="20"/>
               </w:rPr>
-              <w:t>RF00</w:t>
-            </w:r>
-            <w:r>
-              <w:rPr>
-                <w:rFonts w:ascii="Arial" w:hAnsi="Arial" w:cs="Arial"/>
-                <w:sz w:val="20"/>
-                <w:szCs w:val="20"/>
-              </w:rPr>
-              <w:t>3</w:t>
+              <w:t>RF003</w:t>
             </w:r>
           </w:p>
         </w:tc>
@@ -3702,15 +3688,7 @@
                 <w:sz w:val="20"/>
                 <w:szCs w:val="20"/>
               </w:rPr>
-              <w:t>RF00</w:t>
-            </w:r>
-            <w:r>
-              <w:rPr>
-                <w:rFonts w:ascii="Arial" w:hAnsi="Arial" w:cs="Arial"/>
-                <w:sz w:val="20"/>
-                <w:szCs w:val="20"/>
-              </w:rPr>
-              <w:t>4</w:t>
+              <w:t>RF004</w:t>
             </w:r>
           </w:p>
         </w:tc>
@@ -3824,15 +3802,7 @@
                 <w:sz w:val="20"/>
                 <w:szCs w:val="20"/>
               </w:rPr>
-              <w:t>RF00</w:t>
-            </w:r>
-            <w:r>
-              <w:rPr>
-                <w:rFonts w:ascii="Arial" w:hAnsi="Arial" w:cs="Arial"/>
-                <w:sz w:val="20"/>
-                <w:szCs w:val="20"/>
-              </w:rPr>
-              <w:t>5</w:t>
+              <w:t>RF005</w:t>
             </w:r>
           </w:p>
         </w:tc>
@@ -3946,15 +3916,7 @@
                 <w:sz w:val="20"/>
                 <w:szCs w:val="20"/>
               </w:rPr>
-              <w:t>RF00</w:t>
-            </w:r>
-            <w:r>
-              <w:rPr>
-                <w:rFonts w:ascii="Arial" w:hAnsi="Arial" w:cs="Arial"/>
-                <w:sz w:val="20"/>
-                <w:szCs w:val="20"/>
-              </w:rPr>
-              <w:t>6</w:t>
+              <w:t>RF006</w:t>
             </w:r>
           </w:p>
         </w:tc>
@@ -4068,15 +4030,7 @@
                 <w:sz w:val="20"/>
                 <w:szCs w:val="20"/>
               </w:rPr>
-              <w:t>RF00</w:t>
-            </w:r>
-            <w:r>
-              <w:rPr>
-                <w:rFonts w:ascii="Arial" w:hAnsi="Arial" w:cs="Arial"/>
-                <w:sz w:val="20"/>
-                <w:szCs w:val="20"/>
-              </w:rPr>
-              <w:t>7</w:t>
+              <w:t>RF007</w:t>
             </w:r>
           </w:p>
         </w:tc>
@@ -4190,15 +4144,7 @@
                 <w:sz w:val="20"/>
                 <w:szCs w:val="20"/>
               </w:rPr>
-              <w:t>RF00</w:t>
-            </w:r>
-            <w:r>
-              <w:rPr>
-                <w:rFonts w:ascii="Arial" w:hAnsi="Arial" w:cs="Arial"/>
-                <w:sz w:val="20"/>
-                <w:szCs w:val="20"/>
-              </w:rPr>
-              <w:t>8</w:t>
+              <w:t>RF008</w:t>
             </w:r>
           </w:p>
         </w:tc>
@@ -4312,15 +4258,7 @@
                 <w:sz w:val="20"/>
                 <w:szCs w:val="20"/>
               </w:rPr>
-              <w:t>RF00</w:t>
-            </w:r>
-            <w:r>
-              <w:rPr>
-                <w:rFonts w:ascii="Arial" w:hAnsi="Arial" w:cs="Arial"/>
-                <w:sz w:val="20"/>
-                <w:szCs w:val="20"/>
-              </w:rPr>
-              <w:t>9</w:t>
+              <w:t>RF009</w:t>
             </w:r>
           </w:p>
         </w:tc>
@@ -4434,15 +4372,7 @@
                 <w:sz w:val="20"/>
                 <w:szCs w:val="20"/>
               </w:rPr>
-              <w:t>RF0</w:t>
-            </w:r>
-            <w:r>
-              <w:rPr>
-                <w:rFonts w:ascii="Arial" w:hAnsi="Arial" w:cs="Arial"/>
-                <w:sz w:val="20"/>
-                <w:szCs w:val="20"/>
-              </w:rPr>
-              <w:t>10</w:t>
+              <w:t>RF010</w:t>
             </w:r>
           </w:p>
         </w:tc>
@@ -4556,15 +4486,7 @@
                 <w:sz w:val="20"/>
                 <w:szCs w:val="20"/>
               </w:rPr>
-              <w:t>RF01</w:t>
-            </w:r>
-            <w:r>
-              <w:rPr>
-                <w:rFonts w:ascii="Arial" w:hAnsi="Arial" w:cs="Arial"/>
-                <w:sz w:val="20"/>
-                <w:szCs w:val="20"/>
-              </w:rPr>
-              <w:t>1</w:t>
+              <w:t>RF011</w:t>
             </w:r>
           </w:p>
         </w:tc>
@@ -4678,15 +4600,7 @@
                 <w:sz w:val="20"/>
                 <w:szCs w:val="20"/>
               </w:rPr>
-              <w:t>RF01</w:t>
-            </w:r>
-            <w:r>
-              <w:rPr>
-                <w:rFonts w:ascii="Arial" w:hAnsi="Arial" w:cs="Arial"/>
-                <w:sz w:val="20"/>
-                <w:szCs w:val="20"/>
-              </w:rPr>
-              <w:t>2</w:t>
+              <w:t>RF012</w:t>
             </w:r>
           </w:p>
         </w:tc>
@@ -4814,15 +4728,7 @@
                 <w:sz w:val="20"/>
                 <w:szCs w:val="20"/>
               </w:rPr>
-              <w:t>RF01</w:t>
-            </w:r>
-            <w:r>
-              <w:rPr>
-                <w:rFonts w:ascii="Arial" w:hAnsi="Arial" w:cs="Arial"/>
-                <w:sz w:val="20"/>
-                <w:szCs w:val="20"/>
-              </w:rPr>
-              <w:t>3</w:t>
+              <w:t>RF013</w:t>
             </w:r>
           </w:p>
         </w:tc>
@@ -4936,15 +4842,7 @@
                 <w:sz w:val="20"/>
                 <w:szCs w:val="20"/>
               </w:rPr>
-              <w:t>RF01</w:t>
-            </w:r>
-            <w:r>
-              <w:rPr>
-                <w:rFonts w:ascii="Arial" w:hAnsi="Arial" w:cs="Arial"/>
-                <w:sz w:val="20"/>
-                <w:szCs w:val="20"/>
-              </w:rPr>
-              <w:t>4</w:t>
+              <w:t>RF014</w:t>
             </w:r>
           </w:p>
         </w:tc>
@@ -5058,15 +4956,7 @@
                 <w:sz w:val="20"/>
                 <w:szCs w:val="20"/>
               </w:rPr>
-              <w:t>RF01</w:t>
-            </w:r>
-            <w:r>
-              <w:rPr>
-                <w:rFonts w:ascii="Arial" w:hAnsi="Arial" w:cs="Arial"/>
-                <w:sz w:val="20"/>
-                <w:szCs w:val="20"/>
-              </w:rPr>
-              <w:t>5</w:t>
+              <w:t>RF015</w:t>
             </w:r>
           </w:p>
         </w:tc>
@@ -5180,15 +5070,7 @@
                 <w:sz w:val="20"/>
                 <w:szCs w:val="20"/>
               </w:rPr>
-              <w:t>RF01</w:t>
-            </w:r>
-            <w:r>
-              <w:rPr>
-                <w:rFonts w:ascii="Arial" w:hAnsi="Arial" w:cs="Arial"/>
-                <w:sz w:val="20"/>
-                <w:szCs w:val="20"/>
-              </w:rPr>
-              <w:t>6</w:t>
+              <w:t>RF016</w:t>
             </w:r>
           </w:p>
         </w:tc>
@@ -5302,15 +5184,7 @@
                 <w:sz w:val="20"/>
                 <w:szCs w:val="20"/>
               </w:rPr>
-              <w:t>RF01</w:t>
-            </w:r>
-            <w:r>
-              <w:rPr>
-                <w:rFonts w:ascii="Arial" w:hAnsi="Arial" w:cs="Arial"/>
-                <w:sz w:val="20"/>
-                <w:szCs w:val="20"/>
-              </w:rPr>
-              <w:t>7</w:t>
+              <w:t>RF017</w:t>
             </w:r>
           </w:p>
         </w:tc>
@@ -5424,15 +5298,7 @@
                 <w:sz w:val="20"/>
                 <w:szCs w:val="20"/>
               </w:rPr>
-              <w:t>RF01</w:t>
-            </w:r>
-            <w:r>
-              <w:rPr>
-                <w:rFonts w:ascii="Arial" w:hAnsi="Arial" w:cs="Arial"/>
-                <w:sz w:val="20"/>
-                <w:szCs w:val="20"/>
-              </w:rPr>
-              <w:t>8</w:t>
+              <w:t>RF018</w:t>
             </w:r>
           </w:p>
         </w:tc>
@@ -5546,15 +5412,7 @@
                 <w:sz w:val="20"/>
                 <w:szCs w:val="20"/>
               </w:rPr>
-              <w:t>RF01</w:t>
-            </w:r>
-            <w:r>
-              <w:rPr>
-                <w:rFonts w:ascii="Arial" w:hAnsi="Arial" w:cs="Arial"/>
-                <w:sz w:val="20"/>
-                <w:szCs w:val="20"/>
-              </w:rPr>
-              <w:t>9</w:t>
+              <w:t>RF019</w:t>
             </w:r>
           </w:p>
         </w:tc>
@@ -5823,24 +5681,99 @@
       </w:pPr>
       <w:bookmarkStart w:id="6" w:name="_Toc199181418"/>
       <w:r>
+        <w:lastRenderedPageBreak/>
+        <w:drawing>
+          <wp:anchor distT="0" distB="0" distL="114300" distR="114300" simplePos="0" relativeHeight="251661312" behindDoc="0" locked="0" layoutInCell="1" allowOverlap="1" wp14:anchorId="49C85463" wp14:editId="75E1CC9D">
+            <wp:simplePos x="0" y="0"/>
+            <wp:positionH relativeFrom="margin">
+              <wp:posOffset>-251461</wp:posOffset>
+            </wp:positionH>
+            <wp:positionV relativeFrom="paragraph">
+              <wp:posOffset>424179</wp:posOffset>
+            </wp:positionV>
+            <wp:extent cx="3185279" cy="4848225"/>
+            <wp:effectExtent l="0" t="0" r="0" b="0"/>
+            <wp:wrapNone/>
+            <wp:docPr id="1" name="Imagem 9" descr="Diagrama&#10;&#10;O conteúdo gerado por IA pode estar incorreto.">
+              <a:extLst xmlns:a="http://schemas.openxmlformats.org/drawingml/2006/main">
+                <a:ext uri="{FF2B5EF4-FFF2-40B4-BE49-F238E27FC236}">
+                  <a16:creationId xmlns:a16="http://schemas.microsoft.com/office/drawing/2014/main" id="{2CBE8BAE-CCEC-8087-6A7A-3AA005F975C0}"/>
+                </a:ext>
+              </a:extLst>
+            </wp:docPr>
+            <wp:cNvGraphicFramePr>
+              <a:graphicFrameLocks xmlns:a="http://schemas.openxmlformats.org/drawingml/2006/main" noChangeAspect="1"/>
+            </wp:cNvGraphicFramePr>
+            <a:graphic xmlns:a="http://schemas.openxmlformats.org/drawingml/2006/main">
+              <a:graphicData uri="http://schemas.openxmlformats.org/drawingml/2006/picture">
+                <pic:pic xmlns:pic="http://schemas.openxmlformats.org/drawingml/2006/picture">
+                  <pic:nvPicPr>
+                    <pic:cNvPr id="10" name="Imagem 9" descr="Diagrama&#10;&#10;O conteúdo gerado por IA pode estar incorreto.">
+                      <a:extLst>
+                        <a:ext uri="{FF2B5EF4-FFF2-40B4-BE49-F238E27FC236}">
+                          <a16:creationId xmlns:a16="http://schemas.microsoft.com/office/drawing/2014/main" id="{2CBE8BAE-CCEC-8087-6A7A-3AA005F975C0}"/>
+                        </a:ext>
+                      </a:extLst>
+                    </pic:cNvPr>
+                    <pic:cNvPicPr>
+                      <a:picLocks noChangeAspect="1"/>
+                    </pic:cNvPicPr>
+                  </pic:nvPicPr>
+                  <pic:blipFill>
+                    <a:blip r:embed="rId9">
+                      <a:extLst>
+                        <a:ext uri="{28A0092B-C50C-407E-A947-70E740481C1C}">
+                          <a14:useLocalDpi xmlns:a14="http://schemas.microsoft.com/office/drawing/2010/main" val="0"/>
+                        </a:ext>
+                      </a:extLst>
+                    </a:blip>
+                    <a:stretch>
+                      <a:fillRect/>
+                    </a:stretch>
+                  </pic:blipFill>
+                  <pic:spPr>
+                    <a:xfrm>
+                      <a:off x="0" y="0"/>
+                      <a:ext cx="3198212" cy="4867911"/>
+                    </a:xfrm>
+                    <a:prstGeom prst="rect">
+                      <a:avLst/>
+                    </a:prstGeom>
+                  </pic:spPr>
+                </pic:pic>
+              </a:graphicData>
+            </a:graphic>
+            <wp14:sizeRelH relativeFrom="margin">
+              <wp14:pctWidth>0</wp14:pctWidth>
+            </wp14:sizeRelH>
+            <wp14:sizeRelV relativeFrom="margin">
+              <wp14:pctHeight>0</wp14:pctHeight>
+            </wp14:sizeRelV>
+          </wp:anchor>
+        </w:drawing>
+      </w:r>
+      <w:r>
         <w:rPr>
           <w:color w:val="000000" w:themeColor="text1"/>
         </w:rPr>
-        <w:lastRenderedPageBreak/>
         <w:t>Diagrama de caso de uso</w:t>
       </w:r>
       <w:bookmarkEnd w:id="6"/>
     </w:p>
     <w:p>
       <w:r>
-        <w:rPr>
-          <w:rFonts w:ascii="Arial" w:hAnsi="Arial" w:cs="Arial"/>
-          <w:noProof/>
-        </w:rPr>
         <w:drawing>
-          <wp:inline distT="0" distB="0" distL="0" distR="0" wp14:anchorId="059969CA" wp14:editId="315A9991">
-            <wp:extent cx="2291645" cy="2872360"/>
-            <wp:effectExtent l="0" t="0" r="0" b="4445"/>
+          <wp:anchor distT="0" distB="0" distL="114300" distR="114300" simplePos="0" relativeHeight="251662336" behindDoc="0" locked="0" layoutInCell="1" allowOverlap="1" wp14:anchorId="139B93D1" wp14:editId="72739A05">
+            <wp:simplePos x="0" y="0"/>
+            <wp:positionH relativeFrom="margin">
+              <wp:posOffset>3063240</wp:posOffset>
+            </wp:positionH>
+            <wp:positionV relativeFrom="paragraph">
+              <wp:posOffset>13970</wp:posOffset>
+            </wp:positionV>
+            <wp:extent cx="2879290" cy="4793512"/>
+            <wp:effectExtent l="0" t="0" r="0" b="7620"/>
+            <wp:wrapNone/>
             <wp:docPr id="8" name="Imagem 7" descr="Diagrama&#10;&#10;O conteúdo gerado por IA pode estar incorreto.">
               <a:extLst xmlns:a="http://schemas.openxmlformats.org/drawingml/2006/main">
                 <a:ext uri="{FF2B5EF4-FFF2-40B4-BE49-F238E27FC236}">
@@ -5867,7 +5800,7 @@
                     </pic:cNvPicPr>
                   </pic:nvPicPr>
                   <pic:blipFill>
-                    <a:blip r:embed="rId9">
+                    <a:blip r:embed="rId10">
                       <a:extLst>
                         <a:ext uri="{28A0092B-C50C-407E-A947-70E740481C1C}">
                           <a14:useLocalDpi xmlns:a14="http://schemas.microsoft.com/office/drawing/2010/main" val="0"/>
@@ -5881,7 +5814,7 @@
                   <pic:spPr>
                     <a:xfrm>
                       <a:off x="0" y="0"/>
-                      <a:ext cx="2336843" cy="2929012"/>
+                      <a:ext cx="2896330" cy="4821880"/>
                     </a:xfrm>
                     <a:prstGeom prst="rect">
                       <a:avLst/>
@@ -5890,79 +5823,32 @@
                 </pic:pic>
               </a:graphicData>
             </a:graphic>
-          </wp:inline>
+            <wp14:sizeRelH relativeFrom="margin">
+              <wp14:pctWidth>0</wp14:pctWidth>
+            </wp14:sizeRelH>
+            <wp14:sizeRelV relativeFrom="margin">
+              <wp14:pctHeight>0</wp14:pctHeight>
+            </wp14:sizeRelV>
+          </wp:anchor>
         </w:drawing>
       </w:r>
+    </w:p>
+    <w:p/>
+    <w:p/>
+    <w:p>
       <w:r>
-        <w:rPr>
-          <w:rFonts w:ascii="Arial" w:hAnsi="Arial" w:cs="Arial"/>
-          <w:noProof/>
-        </w:rPr>
         <w:drawing>
-          <wp:inline distT="0" distB="0" distL="0" distR="0" wp14:anchorId="70D7880B" wp14:editId="695EBDD7">
-            <wp:extent cx="1873955" cy="2852295"/>
-            <wp:effectExtent l="0" t="0" r="0" b="5715"/>
-            <wp:docPr id="2" name="Imagem 9" descr="Diagrama&#10;&#10;O conteúdo gerado por IA pode estar incorreto.">
-              <a:extLst xmlns:a="http://schemas.openxmlformats.org/drawingml/2006/main">
-                <a:ext uri="{FF2B5EF4-FFF2-40B4-BE49-F238E27FC236}">
-                  <a16:creationId xmlns:a16="http://schemas.microsoft.com/office/drawing/2014/main" id="{2CBE8BAE-CCEC-8087-6A7A-3AA005F975C0}"/>
-                </a:ext>
-              </a:extLst>
-            </wp:docPr>
-            <wp:cNvGraphicFramePr>
-              <a:graphicFrameLocks xmlns:a="http://schemas.openxmlformats.org/drawingml/2006/main" noChangeAspect="1"/>
-            </wp:cNvGraphicFramePr>
-            <a:graphic xmlns:a="http://schemas.openxmlformats.org/drawingml/2006/main">
-              <a:graphicData uri="http://schemas.openxmlformats.org/drawingml/2006/picture">
-                <pic:pic xmlns:pic="http://schemas.openxmlformats.org/drawingml/2006/picture">
-                  <pic:nvPicPr>
-                    <pic:cNvPr id="10" name="Imagem 9" descr="Diagrama&#10;&#10;O conteúdo gerado por IA pode estar incorreto.">
-                      <a:extLst>
-                        <a:ext uri="{FF2B5EF4-FFF2-40B4-BE49-F238E27FC236}">
-                          <a16:creationId xmlns:a16="http://schemas.microsoft.com/office/drawing/2014/main" id="{2CBE8BAE-CCEC-8087-6A7A-3AA005F975C0}"/>
-                        </a:ext>
-                      </a:extLst>
-                    </pic:cNvPr>
-                    <pic:cNvPicPr>
-                      <a:picLocks noChangeAspect="1"/>
-                    </pic:cNvPicPr>
-                  </pic:nvPicPr>
-                  <pic:blipFill>
-                    <a:blip r:embed="rId10" cstate="print">
-                      <a:extLst>
-                        <a:ext uri="{28A0092B-C50C-407E-A947-70E740481C1C}">
-                          <a14:useLocalDpi xmlns:a14="http://schemas.microsoft.com/office/drawing/2010/main" val="0"/>
-                        </a:ext>
-                      </a:extLst>
-                    </a:blip>
-                    <a:stretch>
-                      <a:fillRect/>
-                    </a:stretch>
-                  </pic:blipFill>
-                  <pic:spPr>
-                    <a:xfrm>
-                      <a:off x="0" y="0"/>
-                      <a:ext cx="1915824" cy="2916022"/>
-                    </a:xfrm>
-                    <a:prstGeom prst="rect">
-                      <a:avLst/>
-                    </a:prstGeom>
-                  </pic:spPr>
-                </pic:pic>
-              </a:graphicData>
-            </a:graphic>
-          </wp:inline>
-        </w:drawing>
-      </w:r>
-      <w:r>
-        <w:rPr>
-          <w:rFonts w:ascii="Arial" w:hAnsi="Arial" w:cs="Arial"/>
-          <w:noProof/>
-        </w:rPr>
-        <w:drawing>
-          <wp:inline distT="0" distB="0" distL="0" distR="0" wp14:anchorId="517260FE" wp14:editId="74021F1A">
-            <wp:extent cx="2381956" cy="2087880"/>
-            <wp:effectExtent l="0" t="0" r="0" b="7620"/>
+          <wp:anchor distT="0" distB="0" distL="114300" distR="114300" simplePos="0" relativeHeight="251666432" behindDoc="0" locked="0" layoutInCell="1" allowOverlap="1" wp14:anchorId="68136B11" wp14:editId="001268D7">
+            <wp:simplePos x="0" y="0"/>
+            <wp:positionH relativeFrom="margin">
+              <wp:align>left</wp:align>
+            </wp:positionH>
+            <wp:positionV relativeFrom="paragraph">
+              <wp:posOffset>4053840</wp:posOffset>
+            </wp:positionV>
+            <wp:extent cx="4335962" cy="3076575"/>
+            <wp:effectExtent l="0" t="0" r="7620" b="0"/>
+            <wp:wrapSquare wrapText="bothSides"/>
             <wp:docPr id="6" name="Imagem 5" descr="Diagrama&#10;&#10;O conteúdo gerado por IA pode estar incorreto.">
               <a:extLst xmlns:a="http://schemas.openxmlformats.org/drawingml/2006/main">
                 <a:ext uri="{FF2B5EF4-FFF2-40B4-BE49-F238E27FC236}">
@@ -6003,7 +5889,7 @@
                   <pic:spPr>
                     <a:xfrm>
                       <a:off x="0" y="0"/>
-                      <a:ext cx="2684028" cy="2352658"/>
+                      <a:ext cx="4335962" cy="3076575"/>
                     </a:xfrm>
                     <a:prstGeom prst="rect">
                       <a:avLst/>
@@ -6012,17 +5898,163 @@
                 </pic:pic>
               </a:graphicData>
             </a:graphic>
-          </wp:inline>
+          </wp:anchor>
+        </w:drawing>
+      </w:r>
+      <w:r>
+        <w:br w:type="page"/>
+      </w:r>
+    </w:p>
+    <w:p>
+      <w:r>
+        <w:lastRenderedPageBreak/>
+        <w:drawing>
+          <wp:anchor distT="0" distB="0" distL="114300" distR="114300" simplePos="0" relativeHeight="251664384" behindDoc="0" locked="0" layoutInCell="1" allowOverlap="1" wp14:anchorId="167290D2" wp14:editId="7C4B42E6">
+            <wp:simplePos x="0" y="0"/>
+            <wp:positionH relativeFrom="margin">
+              <wp:posOffset>2853055</wp:posOffset>
+            </wp:positionH>
+            <wp:positionV relativeFrom="paragraph">
+              <wp:posOffset>128270</wp:posOffset>
+            </wp:positionV>
+            <wp:extent cx="2917747" cy="4314825"/>
+            <wp:effectExtent l="0" t="0" r="0" b="0"/>
+            <wp:wrapNone/>
+            <wp:docPr id="4" name="Imagem 7" descr="Diagrama&#10;&#10;O conteúdo gerado por IA pode estar incorreto.">
+              <a:extLst xmlns:a="http://schemas.openxmlformats.org/drawingml/2006/main">
+                <a:ext uri="{FF2B5EF4-FFF2-40B4-BE49-F238E27FC236}">
+                  <a16:creationId xmlns:a16="http://schemas.microsoft.com/office/drawing/2014/main" id="{0AE48719-E1A8-E112-7317-B77776CF6EE1}"/>
+                </a:ext>
+              </a:extLst>
+            </wp:docPr>
+            <wp:cNvGraphicFramePr>
+              <a:graphicFrameLocks xmlns:a="http://schemas.openxmlformats.org/drawingml/2006/main" noChangeAspect="1"/>
+            </wp:cNvGraphicFramePr>
+            <a:graphic xmlns:a="http://schemas.openxmlformats.org/drawingml/2006/main">
+              <a:graphicData uri="http://schemas.openxmlformats.org/drawingml/2006/picture">
+                <pic:pic xmlns:pic="http://schemas.openxmlformats.org/drawingml/2006/picture">
+                  <pic:nvPicPr>
+                    <pic:cNvPr id="8" name="Imagem 7" descr="Diagrama&#10;&#10;O conteúdo gerado por IA pode estar incorreto.">
+                      <a:extLst>
+                        <a:ext uri="{FF2B5EF4-FFF2-40B4-BE49-F238E27FC236}">
+                          <a16:creationId xmlns:a16="http://schemas.microsoft.com/office/drawing/2014/main" id="{0AE48719-E1A8-E112-7317-B77776CF6EE1}"/>
+                        </a:ext>
+                      </a:extLst>
+                    </pic:cNvPr>
+                    <pic:cNvPicPr>
+                      <a:picLocks noChangeAspect="1"/>
+                    </pic:cNvPicPr>
+                  </pic:nvPicPr>
+                  <pic:blipFill>
+                    <a:blip r:embed="rId12">
+                      <a:extLst>
+                        <a:ext uri="{28A0092B-C50C-407E-A947-70E740481C1C}">
+                          <a14:useLocalDpi xmlns:a14="http://schemas.microsoft.com/office/drawing/2010/main" val="0"/>
+                        </a:ext>
+                      </a:extLst>
+                    </a:blip>
+                    <a:stretch>
+                      <a:fillRect/>
+                    </a:stretch>
+                  </pic:blipFill>
+                  <pic:spPr>
+                    <a:xfrm>
+                      <a:off x="0" y="0"/>
+                      <a:ext cx="2917747" cy="4314825"/>
+                    </a:xfrm>
+                    <a:prstGeom prst="rect">
+                      <a:avLst/>
+                    </a:prstGeom>
+                  </pic:spPr>
+                </pic:pic>
+              </a:graphicData>
+            </a:graphic>
+            <wp14:sizeRelH relativeFrom="margin">
+              <wp14:pctWidth>0</wp14:pctWidth>
+            </wp14:sizeRelH>
+            <wp14:sizeRelV relativeFrom="margin">
+              <wp14:pctHeight>0</wp14:pctHeight>
+            </wp14:sizeRelV>
+          </wp:anchor>
+        </w:drawing>
+      </w:r>
+      <w:r>
+        <w:drawing>
+          <wp:anchor distT="0" distB="0" distL="114300" distR="114300" simplePos="0" relativeHeight="251665408" behindDoc="0" locked="0" layoutInCell="1" allowOverlap="1" wp14:anchorId="2D64D9AB" wp14:editId="2ECA393F">
+            <wp:simplePos x="0" y="0"/>
+            <wp:positionH relativeFrom="margin">
+              <wp:posOffset>-413385</wp:posOffset>
+            </wp:positionH>
+            <wp:positionV relativeFrom="paragraph">
+              <wp:posOffset>-8890</wp:posOffset>
+            </wp:positionV>
+            <wp:extent cx="3286125" cy="4772643"/>
+            <wp:effectExtent l="0" t="0" r="0" b="9525"/>
+            <wp:wrapNone/>
+            <wp:docPr id="13" name="Imagem 12" descr="Diagrama&#10;&#10;O conteúdo gerado por IA pode estar incorreto.">
+              <a:extLst xmlns:a="http://schemas.openxmlformats.org/drawingml/2006/main">
+                <a:ext uri="{FF2B5EF4-FFF2-40B4-BE49-F238E27FC236}">
+                  <a16:creationId xmlns:a16="http://schemas.microsoft.com/office/drawing/2014/main" id="{D7E81B56-11C4-5000-46D4-EFFF0E19A983}"/>
+                </a:ext>
+              </a:extLst>
+            </wp:docPr>
+            <wp:cNvGraphicFramePr>
+              <a:graphicFrameLocks xmlns:a="http://schemas.openxmlformats.org/drawingml/2006/main" noChangeAspect="1"/>
+            </wp:cNvGraphicFramePr>
+            <a:graphic xmlns:a="http://schemas.openxmlformats.org/drawingml/2006/main">
+              <a:graphicData uri="http://schemas.openxmlformats.org/drawingml/2006/picture">
+                <pic:pic xmlns:pic="http://schemas.openxmlformats.org/drawingml/2006/picture">
+                  <pic:nvPicPr>
+                    <pic:cNvPr id="13" name="Imagem 12" descr="Diagrama&#10;&#10;O conteúdo gerado por IA pode estar incorreto.">
+                      <a:extLst>
+                        <a:ext uri="{FF2B5EF4-FFF2-40B4-BE49-F238E27FC236}">
+                          <a16:creationId xmlns:a16="http://schemas.microsoft.com/office/drawing/2014/main" id="{D7E81B56-11C4-5000-46D4-EFFF0E19A983}"/>
+                        </a:ext>
+                      </a:extLst>
+                    </pic:cNvPr>
+                    <pic:cNvPicPr>
+                      <a:picLocks noChangeAspect="1"/>
+                    </pic:cNvPicPr>
+                  </pic:nvPicPr>
+                  <pic:blipFill>
+                    <a:blip r:embed="rId13">
+                      <a:extLst>
+                        <a:ext uri="{28A0092B-C50C-407E-A947-70E740481C1C}">
+                          <a14:useLocalDpi xmlns:a14="http://schemas.microsoft.com/office/drawing/2010/main" val="0"/>
+                        </a:ext>
+                      </a:extLst>
+                    </a:blip>
+                    <a:stretch>
+                      <a:fillRect/>
+                    </a:stretch>
+                  </pic:blipFill>
+                  <pic:spPr>
+                    <a:xfrm>
+                      <a:off x="0" y="0"/>
+                      <a:ext cx="3286125" cy="4772643"/>
+                    </a:xfrm>
+                    <a:prstGeom prst="rect">
+                      <a:avLst/>
+                    </a:prstGeom>
+                  </pic:spPr>
+                </pic:pic>
+              </a:graphicData>
+            </a:graphic>
+            <wp14:sizeRelH relativeFrom="margin">
+              <wp14:pctWidth>0</wp14:pctWidth>
+            </wp14:sizeRelH>
+            <wp14:sizeRelV relativeFrom="margin">
+              <wp14:pctHeight>0</wp14:pctHeight>
+            </wp14:sizeRelV>
+          </wp:anchor>
         </w:drawing>
       </w:r>
     </w:p>
-    <w:p/>
-    <w:p/>
     <w:sectPr>
-      <w:headerReference w:type="default" r:id="rId12"/>
-      <w:footerReference w:type="default" r:id="rId13"/>
-      <w:headerReference w:type="first" r:id="rId14"/>
-      <w:footerReference w:type="first" r:id="rId15"/>
+      <w:headerReference w:type="default" r:id="rId14"/>
+      <w:footerReference w:type="default" r:id="rId15"/>
+      <w:headerReference w:type="first" r:id="rId16"/>
+      <w:footerReference w:type="first" r:id="rId17"/>
       <w:pgSz w:w="11906" w:h="16838"/>
       <w:pgMar w:top="1417" w:right="1701" w:bottom="1417" w:left="1701" w:header="708" w:footer="708" w:gutter="0"/>
       <w:pgNumType w:start="0"/>
@@ -6821,7 +6853,6 @@
   <w:style w:type="character" w:default="1" w:styleId="Fontepargpadro">
     <w:name w:val="Default Paragraph Font"/>
     <w:uiPriority w:val="1"/>
-    <w:semiHidden/>
     <w:unhideWhenUsed/>
   </w:style>
   <w:style w:type="table" w:default="1" w:styleId="Tabelanormal">

</xml_diff>